<commit_message>
Zeichnungen hinzugefügt, Rechtschreibefehler korrigiert
Zeichnungen hinzugefügt, CAD Modell hinzugefügt, viele Rechtschreibfehler korrigiert. Analge statt Anlage war übrigens auch unter den Fehlern.
</commit_message>
<xml_diff>
--- a/50_Dokumentation/Anhang/5.WerkstattskizzenStücklisten/Stückliste Gehäuse.docx
+++ b/50_Dokumentation/Anhang/5.WerkstattskizzenStücklisten/Stückliste Gehäuse.docx
@@ -3,11 +3,11 @@
 <w:document xmlns:wpc="http://schemas.microsoft.com/office/word/2010/wordprocessingCanvas" xmlns:cx="http://schemas.microsoft.com/office/drawing/2014/chartex" xmlns:cx1="http://schemas.microsoft.com/office/drawing/2015/9/8/chartex" xmlns:cx2="http://schemas.microsoft.com/office/drawing/2015/10/21/chartex" xmlns:cx3="http://schemas.microsoft.com/office/drawing/2016/5/9/chartex" xmlns:cx4="http://schemas.microsoft.com/office/drawing/2016/5/10/chartex" xmlns:cx5="http://schemas.microsoft.com/office/drawing/2016/5/11/chartex" xmlns:cx6="http://schemas.microsoft.com/office/drawing/2016/5/12/chartex" xmlns:cx7="http://schemas.microsoft.com/office/drawing/2016/5/13/chartex" xmlns:cx8="http://schemas.microsoft.com/office/drawing/2016/5/14/chartex" xmlns:mc="http://schemas.openxmlformats.org/markup-compatibility/2006" xmlns:aink="http://schemas.microsoft.com/office/drawing/2016/ink" xmlns:am3d="http://schemas.microsoft.com/office/drawing/2017/model3d" xmlns:o="urn:schemas-microsoft-com:office:office" xmlns:r="http://schemas.openxmlformats.org/officeDocument/2006/relationships" xmlns:m="http://schemas.openxmlformats.org/officeDocument/2006/math" xmlns:v="urn:schemas-microsoft-com:vml" xmlns:wp14="http://schemas.microsoft.com/office/word/2010/wordprocessingDrawing" xmlns:wp="http://schemas.openxmlformats.org/drawingml/2006/wordprocessingDrawing" xmlns:w10="urn:schemas-microsoft-com:office:word" xmlns:w="http://schemas.openxmlformats.org/wordprocessingml/2006/main" xmlns:w14="http://schemas.microsoft.com/office/word/2010/wordml" xmlns:w15="http://schemas.microsoft.com/office/word/2012/wordml" xmlns:w16cid="http://schemas.microsoft.com/office/word/2016/wordml/cid" xmlns:w16se="http://schemas.microsoft.com/office/word/2015/wordml/symex" xmlns:wpg="http://schemas.microsoft.com/office/word/2010/wordprocessingGroup" xmlns:wpi="http://schemas.microsoft.com/office/word/2010/wordprocessingInk" xmlns:wne="http://schemas.microsoft.com/office/word/2006/wordml" xmlns:wps="http://schemas.microsoft.com/office/word/2010/wordprocessingShape" mc:Ignorable="w14 w15 w16se w16cid wp14">
   <w:body>
     <w:p>
+      <w:pPr>
+        <w:pStyle w:val="Titel"/>
+      </w:pPr>
       <w:r>
-        <w:t xml:space="preserve">Stückliste </w:t>
-      </w:r>
-      <w:r>
-        <w:t>Gehäuse</w:t>
+        <w:t>Stückliste Gehäuse</w:t>
       </w:r>
       <w:bookmarkStart w:id="0" w:name="_GoBack"/>
       <w:bookmarkEnd w:id="0"/>
@@ -1621,6 +1621,40 @@
       </w:tblBorders>
     </w:tblPr>
   </w:style>
+  <w:style w:type="paragraph" w:styleId="Titel">
+    <w:name w:val="Title"/>
+    <w:basedOn w:val="Standard"/>
+    <w:next w:val="Standard"/>
+    <w:link w:val="TitelZchn"/>
+    <w:uiPriority w:val="10"/>
+    <w:qFormat/>
+    <w:rsid w:val="000E034F"/>
+    <w:pPr>
+      <w:spacing w:after="0" w:line="240" w:lineRule="auto"/>
+      <w:contextualSpacing/>
+    </w:pPr>
+    <w:rPr>
+      <w:rFonts w:asciiTheme="majorHAnsi" w:eastAsiaTheme="majorEastAsia" w:hAnsiTheme="majorHAnsi" w:cstheme="majorBidi"/>
+      <w:spacing w:val="-10"/>
+      <w:kern w:val="28"/>
+      <w:sz w:val="56"/>
+      <w:szCs w:val="56"/>
+    </w:rPr>
+  </w:style>
+  <w:style w:type="character" w:customStyle="1" w:styleId="TitelZchn">
+    <w:name w:val="Titel Zchn"/>
+    <w:basedOn w:val="Absatz-Standardschriftart"/>
+    <w:link w:val="Titel"/>
+    <w:uiPriority w:val="10"/>
+    <w:rsid w:val="000E034F"/>
+    <w:rPr>
+      <w:rFonts w:asciiTheme="majorHAnsi" w:eastAsiaTheme="majorEastAsia" w:hAnsiTheme="majorHAnsi" w:cstheme="majorBidi"/>
+      <w:spacing w:val="-10"/>
+      <w:kern w:val="28"/>
+      <w:sz w:val="56"/>
+      <w:szCs w:val="56"/>
+    </w:rPr>
+  </w:style>
 </w:styles>
 </file>
 

</xml_diff>